<commit_message>
actualizacion y eliminacion del archivo
</commit_message>
<xml_diff>
--- a/documentacion/Administracion del proyecto.docx
+++ b/documentacion/Administracion del proyecto.docx
@@ -2219,6 +2219,8 @@
           <w:lang w:val="es-ES"/>
         </w:rPr>
       </w:pPr>
+      <w:bookmarkStart w:id="3" w:name="_GoBack"/>
+      <w:bookmarkEnd w:id="3"/>
       <w:r>
         <w:rPr>
           <w:rFonts w:ascii="Arial" w:hAnsi="Arial" w:cs="Arial"/>
@@ -2429,7 +2431,7 @@
           <w:sz w:val="32"/>
         </w:rPr>
       </w:pPr>
-      <w:bookmarkStart w:id="3" w:name="_Toc183394242"/>
+      <w:bookmarkStart w:id="4" w:name="_Toc183394242"/>
       <w:r>
         <w:rPr>
           <w:rFonts w:ascii="Arial" w:hAnsi="Arial" w:cs="Arial"/>
@@ -2454,7 +2456,7 @@
         </w:rPr>
         <w:t>Viabilidad</w:t>
       </w:r>
-      <w:bookmarkEnd w:id="3"/>
+      <w:bookmarkEnd w:id="4"/>
     </w:p>
     <w:p>
       <w:pPr>
@@ -2464,7 +2466,7 @@
           <w:sz w:val="24"/>
         </w:rPr>
       </w:pPr>
-      <w:bookmarkStart w:id="4" w:name="_Toc183394243"/>
+      <w:bookmarkStart w:id="5" w:name="_Toc183394243"/>
       <w:r>
         <w:rPr>
           <w:rFonts w:ascii="Arial" w:hAnsi="Arial" w:cs="Arial"/>
@@ -2472,7 +2474,7 @@
         </w:rPr>
         <w:t>Viabilidad Técnica</w:t>
       </w:r>
-      <w:bookmarkEnd w:id="4"/>
+      <w:bookmarkEnd w:id="5"/>
     </w:p>
     <w:p>
       <w:pPr>
@@ -2505,7 +2507,7 @@
           <w:rFonts w:ascii="Arial" w:hAnsi="Arial" w:cs="Arial"/>
         </w:rPr>
       </w:pPr>
-      <w:bookmarkStart w:id="5" w:name="_Toc183394244"/>
+      <w:bookmarkStart w:id="6" w:name="_Toc183394244"/>
       <w:r>
         <w:rPr>
           <w:rFonts w:ascii="Arial" w:hAnsi="Arial" w:cs="Arial"/>
@@ -2513,7 +2515,7 @@
         </w:rPr>
         <w:t>Viabilidad económica</w:t>
       </w:r>
-      <w:bookmarkEnd w:id="5"/>
+      <w:bookmarkEnd w:id="6"/>
     </w:p>
     <w:p>
       <w:pPr>
@@ -2522,14 +2524,14 @@
           <w:rFonts w:ascii="Arial" w:hAnsi="Arial" w:cs="Arial"/>
         </w:rPr>
       </w:pPr>
-      <w:bookmarkStart w:id="6" w:name="_Toc183394245"/>
+      <w:bookmarkStart w:id="7" w:name="_Toc183394245"/>
       <w:r>
         <w:rPr>
           <w:rFonts w:ascii="Arial" w:hAnsi="Arial" w:cs="Arial"/>
         </w:rPr>
         <w:t>Tiempo del Analista de Sistemas</w:t>
       </w:r>
-      <w:bookmarkEnd w:id="6"/>
+      <w:bookmarkEnd w:id="7"/>
     </w:p>
     <w:p>
       <w:pPr>
@@ -2552,14 +2554,14 @@
           <w:rFonts w:ascii="Arial" w:hAnsi="Arial" w:cs="Arial"/>
         </w:rPr>
       </w:pPr>
-      <w:bookmarkStart w:id="7" w:name="_Toc183394246"/>
+      <w:bookmarkStart w:id="8" w:name="_Toc183394246"/>
       <w:r>
         <w:rPr>
           <w:rFonts w:ascii="Arial" w:hAnsi="Arial" w:cs="Arial"/>
         </w:rPr>
         <w:t>Costo del Estudio de Sistemas</w:t>
       </w:r>
-      <w:bookmarkEnd w:id="7"/>
+      <w:bookmarkEnd w:id="8"/>
     </w:p>
     <w:p>
       <w:pPr>
@@ -2600,14 +2602,14 @@
           <w:rFonts w:ascii="Arial" w:hAnsi="Arial" w:cs="Arial"/>
         </w:rPr>
       </w:pPr>
-      <w:bookmarkStart w:id="8" w:name="_Toc183394247"/>
+      <w:bookmarkStart w:id="9" w:name="_Toc183394247"/>
       <w:r>
         <w:rPr>
           <w:rFonts w:ascii="Arial" w:hAnsi="Arial" w:cs="Arial"/>
         </w:rPr>
         <w:t>Costo Estimado del Hardware</w:t>
       </w:r>
-      <w:bookmarkEnd w:id="8"/>
+      <w:bookmarkEnd w:id="9"/>
     </w:p>
     <w:p>
       <w:r>
@@ -2663,14 +2665,14 @@
           <w:rFonts w:ascii="Arial" w:hAnsi="Arial" w:cs="Arial"/>
         </w:rPr>
       </w:pPr>
-      <w:bookmarkStart w:id="9" w:name="_Toc183394248"/>
+      <w:bookmarkStart w:id="10" w:name="_Toc183394248"/>
       <w:r>
         <w:rPr>
           <w:rFonts w:ascii="Arial" w:hAnsi="Arial" w:cs="Arial"/>
         </w:rPr>
         <w:t>Costo del Software</w:t>
       </w:r>
-      <w:bookmarkEnd w:id="9"/>
+      <w:bookmarkEnd w:id="10"/>
     </w:p>
     <w:p>
       <w:pPr>
@@ -3084,8 +3086,6 @@
         </w:rPr>
         <w:t>Analogías históricas comparando el comportamiento de inventarios en situaciones similares.</w:t>
       </w:r>
-      <w:bookmarkStart w:id="10" w:name="_GoBack"/>
-      <w:bookmarkEnd w:id="10"/>
     </w:p>
     <w:p>
       <w:pPr>
@@ -3478,6 +3478,36 @@
         </w:rPr>
         <w:t>Resistencia al cambio por parte de los empleados, lo que puede generar una adopción lenta del sistema.</w:t>
       </w:r>
+    </w:p>
+    <w:p>
+      <w:pPr>
+        <w:jc w:val="both"/>
+        <w:rPr>
+          <w:rFonts w:ascii="Arial" w:hAnsi="Arial" w:cs="Arial"/>
+        </w:rPr>
+      </w:pPr>
+    </w:p>
+    <w:p>
+      <w:pPr>
+        <w:jc w:val="both"/>
+        <w:rPr>
+          <w:rFonts w:ascii="Arial" w:hAnsi="Arial" w:cs="Arial"/>
+        </w:rPr>
+      </w:pPr>
+      <w:r>
+        <w:rPr>
+          <w:rFonts w:ascii="Arial" w:hAnsi="Arial" w:cs="Arial"/>
+        </w:rPr>
+        <w:t>Gantt:</w:t>
+      </w:r>
+    </w:p>
+    <w:p>
+      <w:pPr>
+        <w:jc w:val="both"/>
+        <w:rPr>
+          <w:rFonts w:ascii="Arial" w:hAnsi="Arial" w:cs="Arial"/>
+        </w:rPr>
+      </w:pPr>
     </w:p>
     <w:sectPr>
       <w:pgSz w:w="11906" w:h="16838"/>
@@ -5799,7 +5829,7 @@
 </file>
 
 <file path=customXml/itemProps2.xml><?xml version="1.0" encoding="utf-8"?>
-<ds:datastoreItem xmlns:ds="http://schemas.openxmlformats.org/officeDocument/2006/customXml" ds:itemID="{D5413715-CCC6-40C1-ACD5-59920C4B1F34}">
+<ds:datastoreItem xmlns:ds="http://schemas.openxmlformats.org/officeDocument/2006/customXml" ds:itemID="{E90814EC-6D5A-449C-A3DC-CCE9F70A8828}">
   <ds:schemaRefs>
     <ds:schemaRef ds:uri="http://schemas.openxmlformats.org/officeDocument/2006/bibliography"/>
   </ds:schemaRefs>

</xml_diff>